<commit_message>
updating testdata + markdown correctly handled now
</commit_message>
<xml_diff>
--- a/test/testdata/office/document.docx
+++ b/test/testdata/office/document.docx
@@ -4,31 +4,28 @@
   <w:body>
     <w:p>
       <w:pPr>
-        <w:pStyle w:val="Titre1"/>
-        <w:rPr>
-          <w:color w:val="FF0000"/>
-        </w:rPr>
+        <w:pStyle w:val="Titre"/>
+        <w:jc w:val="center"/>
       </w:pPr>
       <w:r>
-        <w:rPr>
-          <w:color w:val="FF0000"/>
-        </w:rPr>
-        <w:t>Hello, world !</w:t>
+        <w:t>Gutenberg</w:t>
       </w:r>
     </w:p>
     <w:p/>
     <w:p>
-      <w:bookmarkStart w:id="0" w:name="_GoBack"/>
+      <w:pPr>
+        <w:jc w:val="center"/>
+      </w:pPr>
       <w:r>
         <w:rPr>
           <w:noProof/>
           <w:lang w:eastAsia="fr-FR"/>
         </w:rPr>
         <w:drawing>
-          <wp:inline distT="0" distB="0" distL="0" distR="0" wp14:anchorId="195585BF" wp14:editId="00F8B387">
-            <wp:extent cx="6350635" cy="4644887"/>
-            <wp:effectExtent l="0" t="0" r="0" b="3810"/>
-            <wp:docPr id="1" name="Image 1"/>
+          <wp:inline distT="0" distB="0" distL="0" distR="0" wp14:anchorId="558EF99C" wp14:editId="4661C4F2">
+            <wp:extent cx="3644900" cy="4064000"/>
+            <wp:effectExtent l="0" t="0" r="12700" b="0"/>
+            <wp:docPr id="2" name="Image 2"/>
             <wp:cNvGraphicFramePr>
               <a:graphicFrameLocks xmlns:a="http://schemas.openxmlformats.org/drawingml/2006/main" noChangeAspect="1"/>
             </wp:cNvGraphicFramePr>
@@ -36,7 +33,7 @@
               <a:graphicData uri="http://schemas.openxmlformats.org/drawingml/2006/picture">
                 <pic:pic xmlns:pic="http://schemas.openxmlformats.org/drawingml/2006/picture">
                   <pic:nvPicPr>
-                    <pic:cNvPr id="1" name="cat.png"/>
+                    <pic:cNvPr id="2" name="img.gif"/>
                     <pic:cNvPicPr/>
                   </pic:nvPicPr>
                   <pic:blipFill>
@@ -54,7 +51,7 @@
                   <pic:spPr>
                     <a:xfrm>
                       <a:off x="0" y="0"/>
-                      <a:ext cx="6367555" cy="4657262"/>
+                      <a:ext cx="3644900" cy="4064000"/>
                     </a:xfrm>
                     <a:prstGeom prst="rect">
                       <a:avLst/>
@@ -66,6 +63,1348 @@
           </wp:inline>
         </w:drawing>
       </w:r>
+    </w:p>
+    <w:p>
+      <w:pPr>
+        <w:pStyle w:val="Citation"/>
+      </w:pPr>
+      <w:r>
+        <w:t xml:space="preserve">It </w:t>
+      </w:r>
+      <w:proofErr w:type="spellStart"/>
+      <w:r>
+        <w:t>is</w:t>
+      </w:r>
+      <w:proofErr w:type="spellEnd"/>
+      <w:r>
+        <w:t xml:space="preserve"> a </w:t>
+      </w:r>
+      <w:proofErr w:type="spellStart"/>
+      <w:r>
+        <w:t>press</w:t>
+      </w:r>
+      <w:proofErr w:type="spellEnd"/>
+      <w:r>
+        <w:t xml:space="preserve">, </w:t>
+      </w:r>
+      <w:proofErr w:type="spellStart"/>
+      <w:r>
+        <w:t>certainly</w:t>
+      </w:r>
+      <w:proofErr w:type="spellEnd"/>
+      <w:r>
+        <w:t xml:space="preserve">, but a </w:t>
+      </w:r>
+      <w:proofErr w:type="spellStart"/>
+      <w:r>
+        <w:t>press</w:t>
+      </w:r>
+      <w:proofErr w:type="spellEnd"/>
+      <w:r>
+        <w:t xml:space="preserve"> </w:t>
+      </w:r>
+      <w:proofErr w:type="spellStart"/>
+      <w:r>
+        <w:t>from</w:t>
+      </w:r>
+      <w:proofErr w:type="spellEnd"/>
+      <w:r>
+        <w:t xml:space="preserve"> </w:t>
+      </w:r>
+      <w:proofErr w:type="spellStart"/>
+      <w:r>
+        <w:t>which</w:t>
+      </w:r>
+      <w:proofErr w:type="spellEnd"/>
+      <w:r>
+        <w:t xml:space="preserve"> </w:t>
+      </w:r>
+      <w:proofErr w:type="spellStart"/>
+      <w:r>
+        <w:t>shall</w:t>
+      </w:r>
+      <w:proofErr w:type="spellEnd"/>
+      <w:r>
+        <w:t xml:space="preserve"> flow in inexhaustible </w:t>
+      </w:r>
+      <w:proofErr w:type="spellStart"/>
+      <w:r>
+        <w:t>streams</w:t>
+      </w:r>
+      <w:proofErr w:type="spellEnd"/>
+      <w:r>
+        <w:t>...</w:t>
+      </w:r>
+      <w:proofErr w:type="spellStart"/>
+      <w:r>
+        <w:t>Through</w:t>
+      </w:r>
+      <w:proofErr w:type="spellEnd"/>
+      <w:r>
+        <w:t xml:space="preserve"> </w:t>
+      </w:r>
+      <w:proofErr w:type="spellStart"/>
+      <w:r>
+        <w:t>it</w:t>
+      </w:r>
+      <w:proofErr w:type="spellEnd"/>
+      <w:r>
+        <w:t xml:space="preserve">, </w:t>
+      </w:r>
+      <w:proofErr w:type="spellStart"/>
+      <w:r>
+        <w:t>God</w:t>
+      </w:r>
+      <w:proofErr w:type="spellEnd"/>
+      <w:r>
+        <w:t xml:space="preserve"> </w:t>
+      </w:r>
+      <w:proofErr w:type="spellStart"/>
+      <w:r>
+        <w:t>will</w:t>
+      </w:r>
+      <w:proofErr w:type="spellEnd"/>
+      <w:r>
+        <w:t xml:space="preserve"> spread </w:t>
+      </w:r>
+      <w:proofErr w:type="spellStart"/>
+      <w:r>
+        <w:t>His</w:t>
+      </w:r>
+      <w:proofErr w:type="spellEnd"/>
+      <w:r>
+        <w:t xml:space="preserve"> Word. A </w:t>
+      </w:r>
+      <w:proofErr w:type="spellStart"/>
+      <w:r>
+        <w:t>spring</w:t>
+      </w:r>
+      <w:proofErr w:type="spellEnd"/>
+      <w:r>
+        <w:t xml:space="preserve"> of </w:t>
+      </w:r>
+      <w:proofErr w:type="spellStart"/>
+      <w:r>
+        <w:t>truth</w:t>
+      </w:r>
+      <w:proofErr w:type="spellEnd"/>
+      <w:r>
+        <w:t xml:space="preserve"> </w:t>
+      </w:r>
+      <w:proofErr w:type="spellStart"/>
+      <w:r>
+        <w:t>shall</w:t>
+      </w:r>
+      <w:proofErr w:type="spellEnd"/>
+      <w:r>
+        <w:t xml:space="preserve"> flow </w:t>
+      </w:r>
+      <w:proofErr w:type="spellStart"/>
+      <w:r>
+        <w:t>from</w:t>
+      </w:r>
+      <w:proofErr w:type="spellEnd"/>
+      <w:r>
+        <w:t xml:space="preserve"> </w:t>
+      </w:r>
+      <w:proofErr w:type="spellStart"/>
+      <w:proofErr w:type="gramStart"/>
+      <w:r>
+        <w:t>it</w:t>
+      </w:r>
+      <w:proofErr w:type="spellEnd"/>
+      <w:r>
+        <w:t>:</w:t>
+      </w:r>
+      <w:proofErr w:type="gramEnd"/>
+      <w:r>
+        <w:t xml:space="preserve"> </w:t>
+      </w:r>
+      <w:proofErr w:type="spellStart"/>
+      <w:r>
+        <w:t>like</w:t>
+      </w:r>
+      <w:proofErr w:type="spellEnd"/>
+      <w:r>
+        <w:t xml:space="preserve"> a new star </w:t>
+      </w:r>
+      <w:proofErr w:type="spellStart"/>
+      <w:r>
+        <w:t>it</w:t>
+      </w:r>
+      <w:proofErr w:type="spellEnd"/>
+      <w:r>
+        <w:t xml:space="preserve"> </w:t>
+      </w:r>
+      <w:proofErr w:type="spellStart"/>
+      <w:r>
+        <w:t>shall</w:t>
+      </w:r>
+      <w:proofErr w:type="spellEnd"/>
+      <w:r>
+        <w:t xml:space="preserve"> </w:t>
+      </w:r>
+      <w:proofErr w:type="spellStart"/>
+      <w:r>
+        <w:t>scatter</w:t>
+      </w:r>
+      <w:proofErr w:type="spellEnd"/>
+      <w:r>
+        <w:t xml:space="preserve"> the </w:t>
+      </w:r>
+      <w:proofErr w:type="spellStart"/>
+      <w:r>
+        <w:t>darkness</w:t>
+      </w:r>
+      <w:proofErr w:type="spellEnd"/>
+      <w:r>
+        <w:t xml:space="preserve"> of ignorance, and cause a light </w:t>
+      </w:r>
+      <w:proofErr w:type="spellStart"/>
+      <w:r>
+        <w:t>heretofore</w:t>
+      </w:r>
+      <w:proofErr w:type="spellEnd"/>
+      <w:r>
+        <w:t xml:space="preserve"> </w:t>
+      </w:r>
+      <w:proofErr w:type="spellStart"/>
+      <w:r>
+        <w:t>u</w:t>
+      </w:r>
+      <w:r>
+        <w:t>nknown</w:t>
+      </w:r>
+      <w:proofErr w:type="spellEnd"/>
+      <w:r>
+        <w:t xml:space="preserve"> to </w:t>
+      </w:r>
+      <w:proofErr w:type="spellStart"/>
+      <w:r>
+        <w:t>shine</w:t>
+      </w:r>
+      <w:proofErr w:type="spellEnd"/>
+      <w:r>
+        <w:t xml:space="preserve"> </w:t>
+      </w:r>
+      <w:proofErr w:type="spellStart"/>
+      <w:r>
+        <w:t>amongst</w:t>
+      </w:r>
+      <w:proofErr w:type="spellEnd"/>
+      <w:r>
+        <w:t xml:space="preserve"> men.</w:t>
+      </w:r>
+    </w:p>
+    <w:p>
+      <w:r>
+        <w:br w:type="page"/>
+      </w:r>
+    </w:p>
+    <w:p>
+      <w:pPr>
+        <w:pStyle w:val="Titre"/>
+      </w:pPr>
+      <w:r>
+        <w:lastRenderedPageBreak/>
+        <w:t xml:space="preserve">A </w:t>
+      </w:r>
+      <w:proofErr w:type="spellStart"/>
+      <w:r>
+        <w:t>paragraph</w:t>
+      </w:r>
+      <w:proofErr w:type="spellEnd"/>
+    </w:p>
+    <w:p>
+      <w:pPr>
+        <w:jc w:val="both"/>
+      </w:pPr>
+      <w:proofErr w:type="spellStart"/>
+      <w:r>
+        <w:t>Lorem</w:t>
+      </w:r>
+      <w:proofErr w:type="spellEnd"/>
+      <w:r>
+        <w:t xml:space="preserve"> </w:t>
+      </w:r>
+      <w:proofErr w:type="spellStart"/>
+      <w:r>
+        <w:t>ipsum</w:t>
+      </w:r>
+      <w:proofErr w:type="spellEnd"/>
+      <w:r>
+        <w:t xml:space="preserve"> </w:t>
+      </w:r>
+      <w:proofErr w:type="spellStart"/>
+      <w:r>
+        <w:t>dolor</w:t>
+      </w:r>
+      <w:proofErr w:type="spellEnd"/>
+      <w:r>
+        <w:t xml:space="preserve"> </w:t>
+      </w:r>
+      <w:proofErr w:type="spellStart"/>
+      <w:r>
+        <w:t>sit</w:t>
+      </w:r>
+      <w:proofErr w:type="spellEnd"/>
+      <w:r>
+        <w:t xml:space="preserve"> </w:t>
+      </w:r>
+      <w:proofErr w:type="spellStart"/>
+      <w:r>
+        <w:t>amet</w:t>
+      </w:r>
+      <w:proofErr w:type="spellEnd"/>
+      <w:r>
+        <w:t xml:space="preserve">, </w:t>
+      </w:r>
+      <w:proofErr w:type="spellStart"/>
+      <w:r>
+        <w:t>consectetur</w:t>
+      </w:r>
+      <w:proofErr w:type="spellEnd"/>
+      <w:r>
+        <w:t xml:space="preserve"> </w:t>
+      </w:r>
+      <w:proofErr w:type="spellStart"/>
+      <w:r>
+        <w:t>adipiscing</w:t>
+      </w:r>
+      <w:proofErr w:type="spellEnd"/>
+      <w:r>
+        <w:t xml:space="preserve"> </w:t>
+      </w:r>
+      <w:proofErr w:type="spellStart"/>
+      <w:r>
+        <w:t>elit</w:t>
+      </w:r>
+      <w:proofErr w:type="spellEnd"/>
+      <w:r>
+        <w:t xml:space="preserve">, </w:t>
+      </w:r>
+      <w:proofErr w:type="spellStart"/>
+      <w:r>
+        <w:t>sed</w:t>
+      </w:r>
+      <w:proofErr w:type="spellEnd"/>
+      <w:r>
+        <w:t xml:space="preserve"> do </w:t>
+      </w:r>
+      <w:proofErr w:type="spellStart"/>
+      <w:r>
+        <w:t>eiusmod</w:t>
+      </w:r>
+      <w:proofErr w:type="spellEnd"/>
+      <w:r>
+        <w:t xml:space="preserve"> </w:t>
+      </w:r>
+      <w:proofErr w:type="spellStart"/>
+      <w:r>
+        <w:t>tempor</w:t>
+      </w:r>
+      <w:proofErr w:type="spellEnd"/>
+      <w:r>
+        <w:t xml:space="preserve"> </w:t>
+      </w:r>
+      <w:proofErr w:type="spellStart"/>
+      <w:r>
+        <w:t>incididunt</w:t>
+      </w:r>
+      <w:proofErr w:type="spellEnd"/>
+      <w:r>
+        <w:t xml:space="preserve"> ut </w:t>
+      </w:r>
+      <w:proofErr w:type="spellStart"/>
+      <w:r>
+        <w:t>labore</w:t>
+      </w:r>
+      <w:proofErr w:type="spellEnd"/>
+      <w:r>
+        <w:t xml:space="preserve"> et </w:t>
+      </w:r>
+      <w:proofErr w:type="spellStart"/>
+      <w:r>
+        <w:t>dolore</w:t>
+      </w:r>
+      <w:proofErr w:type="spellEnd"/>
+      <w:r>
+        <w:t xml:space="preserve"> magna </w:t>
+      </w:r>
+      <w:proofErr w:type="spellStart"/>
+      <w:r>
+        <w:t>aliqua</w:t>
+      </w:r>
+      <w:proofErr w:type="spellEnd"/>
+      <w:r>
+        <w:t xml:space="preserve">. Ut </w:t>
+      </w:r>
+      <w:proofErr w:type="spellStart"/>
+      <w:r>
+        <w:t>enim</w:t>
+      </w:r>
+      <w:proofErr w:type="spellEnd"/>
+      <w:r>
+        <w:t xml:space="preserve"> ad </w:t>
+      </w:r>
+      <w:proofErr w:type="spellStart"/>
+      <w:r>
+        <w:t>minim</w:t>
+      </w:r>
+      <w:proofErr w:type="spellEnd"/>
+      <w:r>
+        <w:t xml:space="preserve"> </w:t>
+      </w:r>
+      <w:proofErr w:type="spellStart"/>
+      <w:r>
+        <w:t>veniam</w:t>
+      </w:r>
+      <w:proofErr w:type="spellEnd"/>
+      <w:r>
+        <w:t xml:space="preserve">, </w:t>
+      </w:r>
+      <w:proofErr w:type="spellStart"/>
+      <w:r>
+        <w:t>quis</w:t>
+      </w:r>
+      <w:proofErr w:type="spellEnd"/>
+      <w:r>
+        <w:t xml:space="preserve"> </w:t>
+      </w:r>
+      <w:proofErr w:type="spellStart"/>
+      <w:r>
+        <w:t>nostrud</w:t>
+      </w:r>
+      <w:proofErr w:type="spellEnd"/>
+      <w:r>
+        <w:t xml:space="preserve"> </w:t>
+      </w:r>
+      <w:proofErr w:type="spellStart"/>
+      <w:r>
+        <w:t>exercitation</w:t>
+      </w:r>
+      <w:proofErr w:type="spellEnd"/>
+      <w:r>
+        <w:t xml:space="preserve"> </w:t>
+      </w:r>
+      <w:proofErr w:type="spellStart"/>
+      <w:r>
+        <w:t>ullamco</w:t>
+      </w:r>
+      <w:proofErr w:type="spellEnd"/>
+      <w:r>
+        <w:t xml:space="preserve"> </w:t>
+      </w:r>
+      <w:proofErr w:type="spellStart"/>
+      <w:r>
+        <w:t>laboris</w:t>
+      </w:r>
+      <w:proofErr w:type="spellEnd"/>
+      <w:r>
+        <w:t xml:space="preserve"> </w:t>
+      </w:r>
+      <w:proofErr w:type="spellStart"/>
+      <w:r>
+        <w:t>nisi</w:t>
+      </w:r>
+      <w:proofErr w:type="spellEnd"/>
+      <w:r>
+        <w:t xml:space="preserve"> ut </w:t>
+      </w:r>
+      <w:proofErr w:type="spellStart"/>
+      <w:r>
+        <w:t>aliquip</w:t>
+      </w:r>
+      <w:proofErr w:type="spellEnd"/>
+      <w:r>
+        <w:t xml:space="preserve"> ex </w:t>
+      </w:r>
+      <w:proofErr w:type="spellStart"/>
+      <w:r>
+        <w:t>ea</w:t>
+      </w:r>
+      <w:proofErr w:type="spellEnd"/>
+      <w:r>
+        <w:t xml:space="preserve"> </w:t>
+      </w:r>
+      <w:proofErr w:type="spellStart"/>
+      <w:r>
+        <w:t>commodo</w:t>
+      </w:r>
+      <w:proofErr w:type="spellEnd"/>
+      <w:r>
+        <w:t xml:space="preserve"> </w:t>
+      </w:r>
+      <w:proofErr w:type="spellStart"/>
+      <w:r>
+        <w:t>consequat</w:t>
+      </w:r>
+      <w:proofErr w:type="spellEnd"/>
+      <w:r>
+        <w:t xml:space="preserve">. Duis </w:t>
+      </w:r>
+      <w:proofErr w:type="spellStart"/>
+      <w:r>
+        <w:t>aute</w:t>
+      </w:r>
+      <w:proofErr w:type="spellEnd"/>
+      <w:r>
+        <w:t xml:space="preserve"> </w:t>
+      </w:r>
+      <w:proofErr w:type="spellStart"/>
+      <w:r>
+        <w:t>irure</w:t>
+      </w:r>
+      <w:proofErr w:type="spellEnd"/>
+      <w:r>
+        <w:t xml:space="preserve"> </w:t>
+      </w:r>
+      <w:proofErr w:type="spellStart"/>
+      <w:r>
+        <w:t>dolor</w:t>
+      </w:r>
+      <w:proofErr w:type="spellEnd"/>
+      <w:r>
+        <w:t xml:space="preserve"> in </w:t>
+      </w:r>
+      <w:proofErr w:type="spellStart"/>
+      <w:r>
+        <w:t>reprehenderit</w:t>
+      </w:r>
+      <w:proofErr w:type="spellEnd"/>
+      <w:r>
+        <w:t xml:space="preserve"> in </w:t>
+      </w:r>
+      <w:proofErr w:type="spellStart"/>
+      <w:r>
+        <w:t>voluptate</w:t>
+      </w:r>
+      <w:proofErr w:type="spellEnd"/>
+      <w:r>
+        <w:t xml:space="preserve"> </w:t>
+      </w:r>
+      <w:proofErr w:type="spellStart"/>
+      <w:r>
+        <w:t>velit</w:t>
+      </w:r>
+      <w:proofErr w:type="spellEnd"/>
+      <w:r>
+        <w:t xml:space="preserve"> esse </w:t>
+      </w:r>
+      <w:proofErr w:type="spellStart"/>
+      <w:r>
+        <w:t>cillum</w:t>
+      </w:r>
+      <w:proofErr w:type="spellEnd"/>
+      <w:r>
+        <w:t xml:space="preserve"> </w:t>
+      </w:r>
+      <w:proofErr w:type="spellStart"/>
+      <w:r>
+        <w:t>dolore</w:t>
+      </w:r>
+      <w:proofErr w:type="spellEnd"/>
+      <w:r>
+        <w:t xml:space="preserve"> eu </w:t>
+      </w:r>
+      <w:proofErr w:type="spellStart"/>
+      <w:r>
+        <w:t>fugiat</w:t>
+      </w:r>
+      <w:proofErr w:type="spellEnd"/>
+      <w:r>
+        <w:t xml:space="preserve"> </w:t>
+      </w:r>
+      <w:proofErr w:type="spellStart"/>
+      <w:r>
+        <w:t>nulla</w:t>
+      </w:r>
+      <w:proofErr w:type="spellEnd"/>
+      <w:r>
+        <w:t xml:space="preserve"> </w:t>
+      </w:r>
+      <w:proofErr w:type="spellStart"/>
+      <w:r>
+        <w:t>pariatur</w:t>
+      </w:r>
+      <w:proofErr w:type="spellEnd"/>
+      <w:r>
+        <w:t xml:space="preserve">. </w:t>
+      </w:r>
+      <w:proofErr w:type="spellStart"/>
+      <w:r>
+        <w:t>Excepteur</w:t>
+      </w:r>
+      <w:proofErr w:type="spellEnd"/>
+      <w:r>
+        <w:t xml:space="preserve"> </w:t>
+      </w:r>
+      <w:proofErr w:type="spellStart"/>
+      <w:r>
+        <w:t>sint</w:t>
+      </w:r>
+      <w:proofErr w:type="spellEnd"/>
+      <w:r>
+        <w:t xml:space="preserve"> </w:t>
+      </w:r>
+      <w:proofErr w:type="spellStart"/>
+      <w:r>
+        <w:t>occaecat</w:t>
+      </w:r>
+      <w:proofErr w:type="spellEnd"/>
+      <w:r>
+        <w:t xml:space="preserve"> </w:t>
+      </w:r>
+      <w:proofErr w:type="spellStart"/>
+      <w:r>
+        <w:t>cupidatat</w:t>
+      </w:r>
+      <w:proofErr w:type="spellEnd"/>
+      <w:r>
+        <w:t xml:space="preserve"> non </w:t>
+      </w:r>
+      <w:proofErr w:type="spellStart"/>
+      <w:r>
+        <w:t>proident</w:t>
+      </w:r>
+      <w:proofErr w:type="spellEnd"/>
+      <w:r>
+        <w:t xml:space="preserve">, </w:t>
+      </w:r>
+      <w:proofErr w:type="spellStart"/>
+      <w:r>
+        <w:t>sunt</w:t>
+      </w:r>
+      <w:proofErr w:type="spellEnd"/>
+      <w:r>
+        <w:t xml:space="preserve"> in culpa qui officia </w:t>
+      </w:r>
+      <w:proofErr w:type="spellStart"/>
+      <w:r>
+        <w:t>deserunt</w:t>
+      </w:r>
+      <w:proofErr w:type="spellEnd"/>
+      <w:r>
+        <w:t xml:space="preserve"> mollit </w:t>
+      </w:r>
+      <w:proofErr w:type="spellStart"/>
+      <w:r>
+        <w:t>anim</w:t>
+      </w:r>
+      <w:proofErr w:type="spellEnd"/>
+      <w:r>
+        <w:t xml:space="preserve"> id est </w:t>
+      </w:r>
+      <w:proofErr w:type="spellStart"/>
+      <w:r>
+        <w:t>laborum</w:t>
+      </w:r>
+      <w:proofErr w:type="spellEnd"/>
+      <w:r>
+        <w:t>.</w:t>
+      </w:r>
+    </w:p>
+    <w:p/>
+    <w:p>
+      <w:pPr>
+        <w:pStyle w:val="Titre"/>
+      </w:pPr>
+      <w:proofErr w:type="spellStart"/>
+      <w:r>
+        <w:t>Another</w:t>
+      </w:r>
+      <w:proofErr w:type="spellEnd"/>
+      <w:r>
+        <w:t xml:space="preserve"> </w:t>
+      </w:r>
+      <w:proofErr w:type="spellStart"/>
+      <w:r>
+        <w:t>paragrah</w:t>
+      </w:r>
+      <w:proofErr w:type="spellEnd"/>
+    </w:p>
+    <w:p>
+      <w:pPr>
+        <w:jc w:val="both"/>
+        <w:rPr>
+          <w:rFonts w:ascii="Times New Roman" w:hAnsi="Times New Roman" w:cs="Times New Roman"/>
+        </w:rPr>
+      </w:pPr>
+      <w:proofErr w:type="spellStart"/>
+      <w:r>
+        <w:rPr>
+          <w:rFonts w:ascii="Times New Roman" w:hAnsi="Times New Roman" w:cs="Times New Roman"/>
+        </w:rPr>
+        <w:t>Lorem</w:t>
+      </w:r>
+      <w:proofErr w:type="spellEnd"/>
+      <w:r>
+        <w:rPr>
+          <w:rFonts w:ascii="Times New Roman" w:hAnsi="Times New Roman" w:cs="Times New Roman"/>
+        </w:rPr>
+        <w:t xml:space="preserve"> </w:t>
+      </w:r>
+      <w:proofErr w:type="spellStart"/>
+      <w:r>
+        <w:rPr>
+          <w:rFonts w:ascii="Times New Roman" w:hAnsi="Times New Roman" w:cs="Times New Roman"/>
+        </w:rPr>
+        <w:t>ipsum</w:t>
+      </w:r>
+      <w:proofErr w:type="spellEnd"/>
+      <w:r>
+        <w:rPr>
+          <w:rFonts w:ascii="Times New Roman" w:hAnsi="Times New Roman" w:cs="Times New Roman"/>
+        </w:rPr>
+        <w:t xml:space="preserve"> </w:t>
+      </w:r>
+      <w:proofErr w:type="spellStart"/>
+      <w:r>
+        <w:rPr>
+          <w:rFonts w:ascii="Times New Roman" w:hAnsi="Times New Roman" w:cs="Times New Roman"/>
+        </w:rPr>
+        <w:t>dolor</w:t>
+      </w:r>
+      <w:proofErr w:type="spellEnd"/>
+      <w:r>
+        <w:rPr>
+          <w:rFonts w:ascii="Times New Roman" w:hAnsi="Times New Roman" w:cs="Times New Roman"/>
+        </w:rPr>
+        <w:t xml:space="preserve"> </w:t>
+      </w:r>
+      <w:proofErr w:type="spellStart"/>
+      <w:r>
+        <w:rPr>
+          <w:rFonts w:ascii="Times New Roman" w:hAnsi="Times New Roman" w:cs="Times New Roman"/>
+        </w:rPr>
+        <w:t>sit</w:t>
+      </w:r>
+      <w:proofErr w:type="spellEnd"/>
+      <w:r>
+        <w:rPr>
+          <w:rFonts w:ascii="Times New Roman" w:hAnsi="Times New Roman" w:cs="Times New Roman"/>
+        </w:rPr>
+        <w:t xml:space="preserve"> </w:t>
+      </w:r>
+      <w:proofErr w:type="spellStart"/>
+      <w:r>
+        <w:rPr>
+          <w:rFonts w:ascii="Times New Roman" w:hAnsi="Times New Roman" w:cs="Times New Roman"/>
+        </w:rPr>
+        <w:t>amet</w:t>
+      </w:r>
+      <w:proofErr w:type="spellEnd"/>
+      <w:r>
+        <w:rPr>
+          <w:rFonts w:ascii="Times New Roman" w:hAnsi="Times New Roman" w:cs="Times New Roman"/>
+        </w:rPr>
+        <w:t xml:space="preserve">, </w:t>
+      </w:r>
+      <w:proofErr w:type="spellStart"/>
+      <w:r>
+        <w:rPr>
+          <w:rFonts w:ascii="Times New Roman" w:hAnsi="Times New Roman" w:cs="Times New Roman"/>
+        </w:rPr>
+        <w:t>consectetur</w:t>
+      </w:r>
+      <w:proofErr w:type="spellEnd"/>
+      <w:r>
+        <w:rPr>
+          <w:rFonts w:ascii="Times New Roman" w:hAnsi="Times New Roman" w:cs="Times New Roman"/>
+        </w:rPr>
+        <w:t xml:space="preserve"> </w:t>
+      </w:r>
+      <w:proofErr w:type="spellStart"/>
+      <w:r>
+        <w:rPr>
+          <w:rFonts w:ascii="Times New Roman" w:hAnsi="Times New Roman" w:cs="Times New Roman"/>
+        </w:rPr>
+        <w:t>adipiscing</w:t>
+      </w:r>
+      <w:proofErr w:type="spellEnd"/>
+      <w:r>
+        <w:rPr>
+          <w:rFonts w:ascii="Times New Roman" w:hAnsi="Times New Roman" w:cs="Times New Roman"/>
+        </w:rPr>
+        <w:t xml:space="preserve"> </w:t>
+      </w:r>
+      <w:proofErr w:type="spellStart"/>
+      <w:r>
+        <w:rPr>
+          <w:rFonts w:ascii="Times New Roman" w:hAnsi="Times New Roman" w:cs="Times New Roman"/>
+        </w:rPr>
+        <w:t>elit</w:t>
+      </w:r>
+      <w:proofErr w:type="spellEnd"/>
+      <w:r>
+        <w:rPr>
+          <w:rFonts w:ascii="Times New Roman" w:hAnsi="Times New Roman" w:cs="Times New Roman"/>
+        </w:rPr>
+        <w:t xml:space="preserve">, </w:t>
+      </w:r>
+      <w:proofErr w:type="spellStart"/>
+      <w:r>
+        <w:rPr>
+          <w:rFonts w:ascii="Times New Roman" w:hAnsi="Times New Roman" w:cs="Times New Roman"/>
+        </w:rPr>
+        <w:t>sed</w:t>
+      </w:r>
+      <w:proofErr w:type="spellEnd"/>
+      <w:r>
+        <w:rPr>
+          <w:rFonts w:ascii="Times New Roman" w:hAnsi="Times New Roman" w:cs="Times New Roman"/>
+        </w:rPr>
+        <w:t xml:space="preserve"> do </w:t>
+      </w:r>
+      <w:proofErr w:type="spellStart"/>
+      <w:r>
+        <w:rPr>
+          <w:rFonts w:ascii="Times New Roman" w:hAnsi="Times New Roman" w:cs="Times New Roman"/>
+        </w:rPr>
+        <w:t>eiusmod</w:t>
+      </w:r>
+      <w:proofErr w:type="spellEnd"/>
+      <w:r>
+        <w:rPr>
+          <w:rFonts w:ascii="Times New Roman" w:hAnsi="Times New Roman" w:cs="Times New Roman"/>
+        </w:rPr>
+        <w:t xml:space="preserve"> </w:t>
+      </w:r>
+      <w:proofErr w:type="spellStart"/>
+      <w:r>
+        <w:rPr>
+          <w:rFonts w:ascii="Times New Roman" w:hAnsi="Times New Roman" w:cs="Times New Roman"/>
+        </w:rPr>
+        <w:t>tempor</w:t>
+      </w:r>
+      <w:proofErr w:type="spellEnd"/>
+      <w:r>
+        <w:rPr>
+          <w:rFonts w:ascii="Times New Roman" w:hAnsi="Times New Roman" w:cs="Times New Roman"/>
+        </w:rPr>
+        <w:t xml:space="preserve"> </w:t>
+      </w:r>
+      <w:proofErr w:type="spellStart"/>
+      <w:r>
+        <w:rPr>
+          <w:rFonts w:ascii="Times New Roman" w:hAnsi="Times New Roman" w:cs="Times New Roman"/>
+        </w:rPr>
+        <w:t>incididunt</w:t>
+      </w:r>
+      <w:proofErr w:type="spellEnd"/>
+      <w:r>
+        <w:rPr>
+          <w:rFonts w:ascii="Times New Roman" w:hAnsi="Times New Roman" w:cs="Times New Roman"/>
+        </w:rPr>
+        <w:t xml:space="preserve"> ut </w:t>
+      </w:r>
+      <w:proofErr w:type="spellStart"/>
+      <w:r>
+        <w:rPr>
+          <w:rFonts w:ascii="Times New Roman" w:hAnsi="Times New Roman" w:cs="Times New Roman"/>
+        </w:rPr>
+        <w:t>labore</w:t>
+      </w:r>
+      <w:proofErr w:type="spellEnd"/>
+      <w:r>
+        <w:rPr>
+          <w:rFonts w:ascii="Times New Roman" w:hAnsi="Times New Roman" w:cs="Times New Roman"/>
+        </w:rPr>
+        <w:t xml:space="preserve"> et </w:t>
+      </w:r>
+      <w:proofErr w:type="spellStart"/>
+      <w:r>
+        <w:rPr>
+          <w:rFonts w:ascii="Times New Roman" w:hAnsi="Times New Roman" w:cs="Times New Roman"/>
+        </w:rPr>
+        <w:t>dolore</w:t>
+      </w:r>
+      <w:proofErr w:type="spellEnd"/>
+      <w:r>
+        <w:rPr>
+          <w:rFonts w:ascii="Times New Roman" w:hAnsi="Times New Roman" w:cs="Times New Roman"/>
+        </w:rPr>
+        <w:t xml:space="preserve"> magna </w:t>
+      </w:r>
+      <w:proofErr w:type="spellStart"/>
+      <w:r>
+        <w:rPr>
+          <w:rFonts w:ascii="Times New Roman" w:hAnsi="Times New Roman" w:cs="Times New Roman"/>
+        </w:rPr>
+        <w:t>aliqua</w:t>
+      </w:r>
+      <w:proofErr w:type="spellEnd"/>
+      <w:r>
+        <w:rPr>
+          <w:rFonts w:ascii="Times New Roman" w:hAnsi="Times New Roman" w:cs="Times New Roman"/>
+        </w:rPr>
+        <w:t xml:space="preserve">. Ut </w:t>
+      </w:r>
+      <w:proofErr w:type="spellStart"/>
+      <w:r>
+        <w:rPr>
+          <w:rFonts w:ascii="Times New Roman" w:hAnsi="Times New Roman" w:cs="Times New Roman"/>
+        </w:rPr>
+        <w:t>enim</w:t>
+      </w:r>
+      <w:proofErr w:type="spellEnd"/>
+      <w:r>
+        <w:rPr>
+          <w:rFonts w:ascii="Times New Roman" w:hAnsi="Times New Roman" w:cs="Times New Roman"/>
+        </w:rPr>
+        <w:t xml:space="preserve"> ad </w:t>
+      </w:r>
+      <w:proofErr w:type="spellStart"/>
+      <w:r>
+        <w:rPr>
+          <w:rFonts w:ascii="Times New Roman" w:hAnsi="Times New Roman" w:cs="Times New Roman"/>
+        </w:rPr>
+        <w:t>minim</w:t>
+      </w:r>
+      <w:proofErr w:type="spellEnd"/>
+      <w:r>
+        <w:rPr>
+          <w:rFonts w:ascii="Times New Roman" w:hAnsi="Times New Roman" w:cs="Times New Roman"/>
+        </w:rPr>
+        <w:t xml:space="preserve"> </w:t>
+      </w:r>
+      <w:proofErr w:type="spellStart"/>
+      <w:r>
+        <w:rPr>
+          <w:rFonts w:ascii="Times New Roman" w:hAnsi="Times New Roman" w:cs="Times New Roman"/>
+        </w:rPr>
+        <w:t>veniam</w:t>
+      </w:r>
+      <w:proofErr w:type="spellEnd"/>
+      <w:r>
+        <w:rPr>
+          <w:rFonts w:ascii="Times New Roman" w:hAnsi="Times New Roman" w:cs="Times New Roman"/>
+        </w:rPr>
+        <w:t xml:space="preserve">, </w:t>
+      </w:r>
+      <w:proofErr w:type="spellStart"/>
+      <w:r>
+        <w:rPr>
+          <w:rFonts w:ascii="Times New Roman" w:hAnsi="Times New Roman" w:cs="Times New Roman"/>
+        </w:rPr>
+        <w:t>quis</w:t>
+      </w:r>
+      <w:proofErr w:type="spellEnd"/>
+      <w:r>
+        <w:rPr>
+          <w:rFonts w:ascii="Times New Roman" w:hAnsi="Times New Roman" w:cs="Times New Roman"/>
+        </w:rPr>
+        <w:t xml:space="preserve"> </w:t>
+      </w:r>
+      <w:proofErr w:type="spellStart"/>
+      <w:r>
+        <w:rPr>
+          <w:rFonts w:ascii="Times New Roman" w:hAnsi="Times New Roman" w:cs="Times New Roman"/>
+        </w:rPr>
+        <w:t>nostrud</w:t>
+      </w:r>
+      <w:proofErr w:type="spellEnd"/>
+      <w:r>
+        <w:rPr>
+          <w:rFonts w:ascii="Times New Roman" w:hAnsi="Times New Roman" w:cs="Times New Roman"/>
+        </w:rPr>
+        <w:t xml:space="preserve"> </w:t>
+      </w:r>
+      <w:proofErr w:type="spellStart"/>
+      <w:r>
+        <w:rPr>
+          <w:rFonts w:ascii="Times New Roman" w:hAnsi="Times New Roman" w:cs="Times New Roman"/>
+        </w:rPr>
+        <w:t>exercitation</w:t>
+      </w:r>
+      <w:proofErr w:type="spellEnd"/>
+      <w:r>
+        <w:rPr>
+          <w:rFonts w:ascii="Times New Roman" w:hAnsi="Times New Roman" w:cs="Times New Roman"/>
+        </w:rPr>
+        <w:t xml:space="preserve"> </w:t>
+      </w:r>
+      <w:proofErr w:type="spellStart"/>
+      <w:r>
+        <w:rPr>
+          <w:rFonts w:ascii="Times New Roman" w:hAnsi="Times New Roman" w:cs="Times New Roman"/>
+        </w:rPr>
+        <w:t>ullamco</w:t>
+      </w:r>
+      <w:proofErr w:type="spellEnd"/>
+      <w:r>
+        <w:rPr>
+          <w:rFonts w:ascii="Times New Roman" w:hAnsi="Times New Roman" w:cs="Times New Roman"/>
+        </w:rPr>
+        <w:t xml:space="preserve"> </w:t>
+      </w:r>
+      <w:proofErr w:type="spellStart"/>
+      <w:r>
+        <w:rPr>
+          <w:rFonts w:ascii="Times New Roman" w:hAnsi="Times New Roman" w:cs="Times New Roman"/>
+        </w:rPr>
+        <w:t>laboris</w:t>
+      </w:r>
+      <w:proofErr w:type="spellEnd"/>
+      <w:r>
+        <w:rPr>
+          <w:rFonts w:ascii="Times New Roman" w:hAnsi="Times New Roman" w:cs="Times New Roman"/>
+        </w:rPr>
+        <w:t xml:space="preserve"> </w:t>
+      </w:r>
+      <w:proofErr w:type="spellStart"/>
+      <w:r>
+        <w:rPr>
+          <w:rFonts w:ascii="Times New Roman" w:hAnsi="Times New Roman" w:cs="Times New Roman"/>
+        </w:rPr>
+        <w:t>nisi</w:t>
+      </w:r>
+      <w:proofErr w:type="spellEnd"/>
+      <w:r>
+        <w:rPr>
+          <w:rFonts w:ascii="Times New Roman" w:hAnsi="Times New Roman" w:cs="Times New Roman"/>
+        </w:rPr>
+        <w:t xml:space="preserve"> ut </w:t>
+      </w:r>
+      <w:proofErr w:type="spellStart"/>
+      <w:r>
+        <w:rPr>
+          <w:rFonts w:ascii="Times New Roman" w:hAnsi="Times New Roman" w:cs="Times New Roman"/>
+        </w:rPr>
+        <w:t>aliquip</w:t>
+      </w:r>
+      <w:proofErr w:type="spellEnd"/>
+      <w:r>
+        <w:rPr>
+          <w:rFonts w:ascii="Times New Roman" w:hAnsi="Times New Roman" w:cs="Times New Roman"/>
+        </w:rPr>
+        <w:t xml:space="preserve"> ex </w:t>
+      </w:r>
+      <w:proofErr w:type="spellStart"/>
+      <w:r>
+        <w:rPr>
+          <w:rFonts w:ascii="Times New Roman" w:hAnsi="Times New Roman" w:cs="Times New Roman"/>
+        </w:rPr>
+        <w:t>ea</w:t>
+      </w:r>
+      <w:proofErr w:type="spellEnd"/>
+      <w:r>
+        <w:rPr>
+          <w:rFonts w:ascii="Times New Roman" w:hAnsi="Times New Roman" w:cs="Times New Roman"/>
+        </w:rPr>
+        <w:t xml:space="preserve"> </w:t>
+      </w:r>
+      <w:proofErr w:type="spellStart"/>
+      <w:r>
+        <w:rPr>
+          <w:rFonts w:ascii="Times New Roman" w:hAnsi="Times New Roman" w:cs="Times New Roman"/>
+        </w:rPr>
+        <w:t>commodo</w:t>
+      </w:r>
+      <w:proofErr w:type="spellEnd"/>
+      <w:r>
+        <w:rPr>
+          <w:rFonts w:ascii="Times New Roman" w:hAnsi="Times New Roman" w:cs="Times New Roman"/>
+        </w:rPr>
+        <w:t xml:space="preserve"> </w:t>
+      </w:r>
+      <w:proofErr w:type="spellStart"/>
+      <w:r>
+        <w:rPr>
+          <w:rFonts w:ascii="Times New Roman" w:hAnsi="Times New Roman" w:cs="Times New Roman"/>
+        </w:rPr>
+        <w:t>consequat</w:t>
+      </w:r>
+      <w:proofErr w:type="spellEnd"/>
+      <w:r>
+        <w:rPr>
+          <w:rFonts w:ascii="Times New Roman" w:hAnsi="Times New Roman" w:cs="Times New Roman"/>
+        </w:rPr>
+        <w:t xml:space="preserve">. Duis </w:t>
+      </w:r>
+      <w:proofErr w:type="spellStart"/>
+      <w:r>
+        <w:rPr>
+          <w:rFonts w:ascii="Times New Roman" w:hAnsi="Times New Roman" w:cs="Times New Roman"/>
+        </w:rPr>
+        <w:t>aute</w:t>
+      </w:r>
+      <w:proofErr w:type="spellEnd"/>
+      <w:r>
+        <w:rPr>
+          <w:rFonts w:ascii="Times New Roman" w:hAnsi="Times New Roman" w:cs="Times New Roman"/>
+        </w:rPr>
+        <w:t xml:space="preserve"> </w:t>
+      </w:r>
+      <w:proofErr w:type="spellStart"/>
+      <w:r>
+        <w:rPr>
+          <w:rFonts w:ascii="Times New Roman" w:hAnsi="Times New Roman" w:cs="Times New Roman"/>
+        </w:rPr>
+        <w:t>irure</w:t>
+      </w:r>
+      <w:proofErr w:type="spellEnd"/>
+      <w:r>
+        <w:rPr>
+          <w:rFonts w:ascii="Times New Roman" w:hAnsi="Times New Roman" w:cs="Times New Roman"/>
+        </w:rPr>
+        <w:t xml:space="preserve"> </w:t>
+      </w:r>
+      <w:proofErr w:type="spellStart"/>
+      <w:r>
+        <w:rPr>
+          <w:rFonts w:ascii="Times New Roman" w:hAnsi="Times New Roman" w:cs="Times New Roman"/>
+        </w:rPr>
+        <w:t>dolor</w:t>
+      </w:r>
+      <w:proofErr w:type="spellEnd"/>
+      <w:r>
+        <w:rPr>
+          <w:rFonts w:ascii="Times New Roman" w:hAnsi="Times New Roman" w:cs="Times New Roman"/>
+        </w:rPr>
+        <w:t xml:space="preserve"> in </w:t>
+      </w:r>
+      <w:proofErr w:type="spellStart"/>
+      <w:r>
+        <w:rPr>
+          <w:rFonts w:ascii="Times New Roman" w:hAnsi="Times New Roman" w:cs="Times New Roman"/>
+        </w:rPr>
+        <w:t>reprehenderit</w:t>
+      </w:r>
+      <w:proofErr w:type="spellEnd"/>
+      <w:r>
+        <w:rPr>
+          <w:rFonts w:ascii="Times New Roman" w:hAnsi="Times New Roman" w:cs="Times New Roman"/>
+        </w:rPr>
+        <w:t xml:space="preserve"> in </w:t>
+      </w:r>
+      <w:proofErr w:type="spellStart"/>
+      <w:r>
+        <w:rPr>
+          <w:rFonts w:ascii="Times New Roman" w:hAnsi="Times New Roman" w:cs="Times New Roman"/>
+        </w:rPr>
+        <w:t>voluptate</w:t>
+      </w:r>
+      <w:proofErr w:type="spellEnd"/>
+      <w:r>
+        <w:rPr>
+          <w:rFonts w:ascii="Times New Roman" w:hAnsi="Times New Roman" w:cs="Times New Roman"/>
+        </w:rPr>
+        <w:t xml:space="preserve"> </w:t>
+      </w:r>
+      <w:proofErr w:type="spellStart"/>
+      <w:r>
+        <w:rPr>
+          <w:rFonts w:ascii="Times New Roman" w:hAnsi="Times New Roman" w:cs="Times New Roman"/>
+        </w:rPr>
+        <w:t>velit</w:t>
+      </w:r>
+      <w:proofErr w:type="spellEnd"/>
+      <w:r>
+        <w:rPr>
+          <w:rFonts w:ascii="Times New Roman" w:hAnsi="Times New Roman" w:cs="Times New Roman"/>
+        </w:rPr>
+        <w:t xml:space="preserve"> esse </w:t>
+      </w:r>
+      <w:proofErr w:type="spellStart"/>
+      <w:r>
+        <w:rPr>
+          <w:rFonts w:ascii="Times New Roman" w:hAnsi="Times New Roman" w:cs="Times New Roman"/>
+        </w:rPr>
+        <w:t>cillum</w:t>
+      </w:r>
+      <w:proofErr w:type="spellEnd"/>
+      <w:r>
+        <w:rPr>
+          <w:rFonts w:ascii="Times New Roman" w:hAnsi="Times New Roman" w:cs="Times New Roman"/>
+        </w:rPr>
+        <w:t xml:space="preserve"> </w:t>
+      </w:r>
+      <w:proofErr w:type="spellStart"/>
+      <w:r>
+        <w:rPr>
+          <w:rFonts w:ascii="Times New Roman" w:hAnsi="Times New Roman" w:cs="Times New Roman"/>
+        </w:rPr>
+        <w:t>dolore</w:t>
+      </w:r>
+      <w:proofErr w:type="spellEnd"/>
+      <w:r>
+        <w:rPr>
+          <w:rFonts w:ascii="Times New Roman" w:hAnsi="Times New Roman" w:cs="Times New Roman"/>
+        </w:rPr>
+        <w:t xml:space="preserve"> eu </w:t>
+      </w:r>
+      <w:proofErr w:type="spellStart"/>
+      <w:r>
+        <w:rPr>
+          <w:rFonts w:ascii="Times New Roman" w:hAnsi="Times New Roman" w:cs="Times New Roman"/>
+        </w:rPr>
+        <w:t>fugiat</w:t>
+      </w:r>
+      <w:proofErr w:type="spellEnd"/>
+      <w:r>
+        <w:rPr>
+          <w:rFonts w:ascii="Times New Roman" w:hAnsi="Times New Roman" w:cs="Times New Roman"/>
+        </w:rPr>
+        <w:t xml:space="preserve"> </w:t>
+      </w:r>
+      <w:proofErr w:type="spellStart"/>
+      <w:r>
+        <w:rPr>
+          <w:rFonts w:ascii="Times New Roman" w:hAnsi="Times New Roman" w:cs="Times New Roman"/>
+        </w:rPr>
+        <w:t>nulla</w:t>
+      </w:r>
+      <w:proofErr w:type="spellEnd"/>
+      <w:r>
+        <w:rPr>
+          <w:rFonts w:ascii="Times New Roman" w:hAnsi="Times New Roman" w:cs="Times New Roman"/>
+        </w:rPr>
+        <w:t xml:space="preserve"> </w:t>
+      </w:r>
+      <w:proofErr w:type="spellStart"/>
+      <w:r>
+        <w:rPr>
+          <w:rFonts w:ascii="Times New Roman" w:hAnsi="Times New Roman" w:cs="Times New Roman"/>
+        </w:rPr>
+        <w:t>pariatur</w:t>
+      </w:r>
+      <w:proofErr w:type="spellEnd"/>
+      <w:r>
+        <w:rPr>
+          <w:rFonts w:ascii="Times New Roman" w:hAnsi="Times New Roman" w:cs="Times New Roman"/>
+        </w:rPr>
+        <w:t xml:space="preserve">. </w:t>
+      </w:r>
+      <w:proofErr w:type="spellStart"/>
+      <w:r>
+        <w:rPr>
+          <w:rFonts w:ascii="Times New Roman" w:hAnsi="Times New Roman" w:cs="Times New Roman"/>
+        </w:rPr>
+        <w:t>Excepteur</w:t>
+      </w:r>
+      <w:proofErr w:type="spellEnd"/>
+      <w:r>
+        <w:rPr>
+          <w:rFonts w:ascii="Times New Roman" w:hAnsi="Times New Roman" w:cs="Times New Roman"/>
+        </w:rPr>
+        <w:t xml:space="preserve"> </w:t>
+      </w:r>
+      <w:proofErr w:type="spellStart"/>
+      <w:r>
+        <w:rPr>
+          <w:rFonts w:ascii="Times New Roman" w:hAnsi="Times New Roman" w:cs="Times New Roman"/>
+        </w:rPr>
+        <w:t>sint</w:t>
+      </w:r>
+      <w:proofErr w:type="spellEnd"/>
+      <w:r>
+        <w:rPr>
+          <w:rFonts w:ascii="Times New Roman" w:hAnsi="Times New Roman" w:cs="Times New Roman"/>
+        </w:rPr>
+        <w:t xml:space="preserve"> </w:t>
+      </w:r>
+      <w:proofErr w:type="spellStart"/>
+      <w:r>
+        <w:rPr>
+          <w:rFonts w:ascii="Times New Roman" w:hAnsi="Times New Roman" w:cs="Times New Roman"/>
+        </w:rPr>
+        <w:t>occaecat</w:t>
+      </w:r>
+      <w:proofErr w:type="spellEnd"/>
+      <w:r>
+        <w:rPr>
+          <w:rFonts w:ascii="Times New Roman" w:hAnsi="Times New Roman" w:cs="Times New Roman"/>
+        </w:rPr>
+        <w:t xml:space="preserve"> </w:t>
+      </w:r>
+      <w:proofErr w:type="spellStart"/>
+      <w:r>
+        <w:rPr>
+          <w:rFonts w:ascii="Times New Roman" w:hAnsi="Times New Roman" w:cs="Times New Roman"/>
+        </w:rPr>
+        <w:t>cupidatat</w:t>
+      </w:r>
+      <w:proofErr w:type="spellEnd"/>
+      <w:r>
+        <w:rPr>
+          <w:rFonts w:ascii="Times New Roman" w:hAnsi="Times New Roman" w:cs="Times New Roman"/>
+        </w:rPr>
+        <w:t xml:space="preserve"> non </w:t>
+      </w:r>
+      <w:proofErr w:type="spellStart"/>
+      <w:r>
+        <w:rPr>
+          <w:rFonts w:ascii="Times New Roman" w:hAnsi="Times New Roman" w:cs="Times New Roman"/>
+        </w:rPr>
+        <w:t>proident</w:t>
+      </w:r>
+      <w:proofErr w:type="spellEnd"/>
+      <w:r>
+        <w:rPr>
+          <w:rFonts w:ascii="Times New Roman" w:hAnsi="Times New Roman" w:cs="Times New Roman"/>
+        </w:rPr>
+        <w:t xml:space="preserve">, </w:t>
+      </w:r>
+      <w:proofErr w:type="spellStart"/>
+      <w:r>
+        <w:rPr>
+          <w:rFonts w:ascii="Times New Roman" w:hAnsi="Times New Roman" w:cs="Times New Roman"/>
+        </w:rPr>
+        <w:t>sunt</w:t>
+      </w:r>
+      <w:proofErr w:type="spellEnd"/>
+      <w:r>
+        <w:rPr>
+          <w:rFonts w:ascii="Times New Roman" w:hAnsi="Times New Roman" w:cs="Times New Roman"/>
+        </w:rPr>
+        <w:t xml:space="preserve"> in culpa qui officia </w:t>
+      </w:r>
+      <w:proofErr w:type="spellStart"/>
+      <w:r>
+        <w:rPr>
+          <w:rFonts w:ascii="Times New Roman" w:hAnsi="Times New Roman" w:cs="Times New Roman"/>
+        </w:rPr>
+        <w:t>deserunt</w:t>
+      </w:r>
+      <w:proofErr w:type="spellEnd"/>
+      <w:r>
+        <w:rPr>
+          <w:rFonts w:ascii="Times New Roman" w:hAnsi="Times New Roman" w:cs="Times New Roman"/>
+        </w:rPr>
+        <w:t xml:space="preserve"> mollit </w:t>
+      </w:r>
+      <w:proofErr w:type="spellStart"/>
+      <w:r>
+        <w:rPr>
+          <w:rFonts w:ascii="Times New Roman" w:hAnsi="Times New Roman" w:cs="Times New Roman"/>
+        </w:rPr>
+        <w:t>anim</w:t>
+      </w:r>
+      <w:proofErr w:type="spellEnd"/>
+      <w:r>
+        <w:rPr>
+          <w:rFonts w:ascii="Times New Roman" w:hAnsi="Times New Roman" w:cs="Times New Roman"/>
+        </w:rPr>
+        <w:t xml:space="preserve"> id est </w:t>
+      </w:r>
+      <w:proofErr w:type="spellStart"/>
+      <w:r>
+        <w:rPr>
+          <w:rFonts w:ascii="Times New Roman" w:hAnsi="Times New Roman" w:cs="Times New Roman"/>
+        </w:rPr>
+        <w:t>laborum</w:t>
+      </w:r>
+      <w:proofErr w:type="spellEnd"/>
+      <w:r>
+        <w:rPr>
+          <w:rFonts w:ascii="Times New Roman" w:hAnsi="Times New Roman" w:cs="Times New Roman"/>
+        </w:rPr>
+        <w:t>.</w:t>
+      </w:r>
+    </w:p>
+    <w:p>
+      <w:bookmarkStart w:id="0" w:name="_GoBack"/>
       <w:bookmarkEnd w:id="0"/>
     </w:p>
     <w:sectPr>
@@ -540,6 +1879,106 @@
       <w:szCs w:val="32"/>
     </w:rPr>
   </w:style>
+  <w:style w:type="paragraph" w:styleId="Titre">
+    <w:name w:val="Title"/>
+    <w:basedOn w:val="Normal"/>
+    <w:next w:val="Normal"/>
+    <w:link w:val="TitreCar"/>
+    <w:uiPriority w:val="10"/>
+    <w:qFormat/>
+    <w:rsid w:val="00482568"/>
+    <w:pPr>
+      <w:contextualSpacing/>
+    </w:pPr>
+    <w:rPr>
+      <w:rFonts w:asciiTheme="majorHAnsi" w:eastAsiaTheme="majorEastAsia" w:hAnsiTheme="majorHAnsi" w:cstheme="majorBidi"/>
+      <w:spacing w:val="-10"/>
+      <w:kern w:val="28"/>
+      <w:sz w:val="56"/>
+      <w:szCs w:val="56"/>
+    </w:rPr>
+  </w:style>
+  <w:style w:type="character" w:customStyle="1" w:styleId="TitreCar">
+    <w:name w:val="Titre Car"/>
+    <w:basedOn w:val="Policepardfaut"/>
+    <w:link w:val="Titre"/>
+    <w:uiPriority w:val="10"/>
+    <w:rsid w:val="00482568"/>
+    <w:rPr>
+      <w:rFonts w:asciiTheme="majorHAnsi" w:eastAsiaTheme="majorEastAsia" w:hAnsiTheme="majorHAnsi" w:cstheme="majorBidi"/>
+      <w:spacing w:val="-10"/>
+      <w:kern w:val="28"/>
+      <w:sz w:val="56"/>
+      <w:szCs w:val="56"/>
+    </w:rPr>
+  </w:style>
+  <w:style w:type="paragraph" w:styleId="Sous-titre">
+    <w:name w:val="Subtitle"/>
+    <w:basedOn w:val="Normal"/>
+    <w:next w:val="Normal"/>
+    <w:link w:val="Sous-titreCar"/>
+    <w:uiPriority w:val="11"/>
+    <w:qFormat/>
+    <w:rsid w:val="00482568"/>
+    <w:pPr>
+      <w:numPr>
+        <w:ilvl w:val="1"/>
+      </w:numPr>
+      <w:spacing w:after="160"/>
+    </w:pPr>
+    <w:rPr>
+      <w:rFonts w:eastAsiaTheme="minorEastAsia"/>
+      <w:color w:val="5A5A5A" w:themeColor="text1" w:themeTint="A5"/>
+      <w:spacing w:val="15"/>
+      <w:sz w:val="22"/>
+      <w:szCs w:val="22"/>
+    </w:rPr>
+  </w:style>
+  <w:style w:type="character" w:customStyle="1" w:styleId="Sous-titreCar">
+    <w:name w:val="Sous-titre Car"/>
+    <w:basedOn w:val="Policepardfaut"/>
+    <w:link w:val="Sous-titre"/>
+    <w:uiPriority w:val="11"/>
+    <w:rsid w:val="00482568"/>
+    <w:rPr>
+      <w:rFonts w:eastAsiaTheme="minorEastAsia"/>
+      <w:color w:val="5A5A5A" w:themeColor="text1" w:themeTint="A5"/>
+      <w:spacing w:val="15"/>
+      <w:sz w:val="22"/>
+      <w:szCs w:val="22"/>
+    </w:rPr>
+  </w:style>
+  <w:style w:type="paragraph" w:styleId="Citation">
+    <w:name w:val="Quote"/>
+    <w:basedOn w:val="Normal"/>
+    <w:next w:val="Normal"/>
+    <w:link w:val="CitationCar"/>
+    <w:uiPriority w:val="29"/>
+    <w:qFormat/>
+    <w:rsid w:val="00482568"/>
+    <w:pPr>
+      <w:spacing w:before="200" w:after="160"/>
+      <w:ind w:left="864" w:right="864"/>
+      <w:jc w:val="center"/>
+    </w:pPr>
+    <w:rPr>
+      <w:i/>
+      <w:iCs/>
+      <w:color w:val="404040" w:themeColor="text1" w:themeTint="BF"/>
+    </w:rPr>
+  </w:style>
+  <w:style w:type="character" w:customStyle="1" w:styleId="CitationCar">
+    <w:name w:val="Citation Car"/>
+    <w:basedOn w:val="Policepardfaut"/>
+    <w:link w:val="Citation"/>
+    <w:uiPriority w:val="29"/>
+    <w:rsid w:val="00482568"/>
+    <w:rPr>
+      <w:i/>
+      <w:iCs/>
+      <w:color w:val="404040" w:themeColor="text1" w:themeTint="BF"/>
+    </w:rPr>
+  </w:style>
 </w:styles>
 </file>
 

</xml_diff>